<commit_message>
VanLT - Document - Update doc
</commit_message>
<xml_diff>
--- a/1. Document/0. Report/1. Report 1_Introduction.docx
+++ b/1. Document/0. Report/1. Report 1_Introduction.docx
@@ -1,6 +1,6 @@
 
 <file path=word/document.xml><?xml version="1.0" encoding="utf-8"?>
-<w:document xmlns:wpc="http://schemas.microsoft.com/office/word/2010/wordprocessingCanvas" xmlns:cx="http://schemas.microsoft.com/office/drawing/2014/chartex" xmlns:cx1="http://schemas.microsoft.com/office/drawing/2015/9/8/chartex" xmlns:cx2="http://schemas.microsoft.com/office/drawing/2015/10/21/chartex" xmlns:cx3="http://schemas.microsoft.com/office/drawing/2016/5/9/chartex" xmlns:cx4="http://schemas.microsoft.com/office/drawing/2016/5/10/chartex" xmlns:cx5="http://schemas.microsoft.com/office/drawing/2016/5/11/chartex" xmlns:cx6="http://schemas.microsoft.com/office/drawing/2016/5/12/chartex" xmlns:cx7="http://schemas.microsoft.com/office/drawing/2016/5/13/chartex" xmlns:cx8="http://schemas.microsoft.com/office/drawing/2016/5/14/chartex" xmlns:mc="http://schemas.openxmlformats.org/markup-compatibility/2006" xmlns:aink="http://schemas.microsoft.com/office/drawing/2016/ink" xmlns:am3d="http://schemas.microsoft.com/office/drawing/2017/model3d" xmlns:o="urn:schemas-microsoft-com:office:office" xmlns:r="http://schemas.openxmlformats.org/officeDocument/2006/relationships" xmlns:m="http://schemas.openxmlformats.org/officeDocument/2006/math" xmlns:v="urn:schemas-microsoft-com:vml" xmlns:wp14="http://schemas.microsoft.com/office/word/2010/wordprocessingDrawing" xmlns:wp="http://schemas.openxmlformats.org/drawingml/2006/wordprocessingDrawing" xmlns:w10="urn:schemas-microsoft-com:office:word" xmlns:w="http://schemas.openxmlformats.org/wordprocessingml/2006/main" xmlns:w14="http://schemas.microsoft.com/office/word/2010/wordml" xmlns:w15="http://schemas.microsoft.com/office/word/2012/wordml" xmlns:w16cex="http://schemas.microsoft.com/office/word/2018/wordml/cex" xmlns:w16cid="http://schemas.microsoft.com/office/word/2016/wordml/cid" xmlns:w16="http://schemas.microsoft.com/office/word/2018/wordml" xmlns:w16se="http://schemas.microsoft.com/office/word/2015/wordml/symex" xmlns:wpg="http://schemas.microsoft.com/office/word/2010/wordprocessingGroup" xmlns:wpi="http://schemas.microsoft.com/office/word/2010/wordprocessingInk" xmlns:wne="http://schemas.microsoft.com/office/word/2006/wordml" xmlns:wps="http://schemas.microsoft.com/office/word/2010/wordprocessingShape" mc:Ignorable="w14 w15 w16se w16cid w16 w16cex wp14">
+<w:document xmlns:wpc="http://schemas.microsoft.com/office/word/2010/wordprocessingCanvas" xmlns:cx="http://schemas.microsoft.com/office/drawing/2014/chartex" xmlns:cx1="http://schemas.microsoft.com/office/drawing/2015/9/8/chartex" xmlns:cx2="http://schemas.microsoft.com/office/drawing/2015/10/21/chartex" xmlns:cx3="http://schemas.microsoft.com/office/drawing/2016/5/9/chartex" xmlns:cx4="http://schemas.microsoft.com/office/drawing/2016/5/10/chartex" xmlns:cx5="http://schemas.microsoft.com/office/drawing/2016/5/11/chartex" xmlns:cx6="http://schemas.microsoft.com/office/drawing/2016/5/12/chartex" xmlns:cx7="http://schemas.microsoft.com/office/drawing/2016/5/13/chartex" xmlns:cx8="http://schemas.microsoft.com/office/drawing/2016/5/14/chartex" xmlns:mc="http://schemas.openxmlformats.org/markup-compatibility/2006" xmlns:aink="http://schemas.microsoft.com/office/drawing/2016/ink" xmlns:am3d="http://schemas.microsoft.com/office/drawing/2017/model3d" xmlns:o="urn:schemas-microsoft-com:office:office" xmlns:r="http://schemas.openxmlformats.org/officeDocument/2006/relationships" xmlns:m="http://schemas.openxmlformats.org/officeDocument/2006/math" xmlns:v="urn:schemas-microsoft-com:vml" xmlns:wp14="http://schemas.microsoft.com/office/word/2010/wordprocessingDrawing" xmlns:wp="http://schemas.openxmlformats.org/drawingml/2006/wordprocessingDrawing" xmlns:w10="urn:schemas-microsoft-com:office:word" xmlns:w="http://schemas.openxmlformats.org/wordprocessingml/2006/main" xmlns:w14="http://schemas.microsoft.com/office/word/2010/wordml" xmlns:w15="http://schemas.microsoft.com/office/word/2012/wordml" xmlns:w16cid="http://schemas.microsoft.com/office/word/2016/wordml/cid" xmlns:w16se="http://schemas.microsoft.com/office/word/2015/wordml/symex" xmlns:wpg="http://schemas.microsoft.com/office/word/2010/wordprocessingGroup" xmlns:wpi="http://schemas.microsoft.com/office/word/2010/wordprocessingInk" xmlns:wne="http://schemas.microsoft.com/office/word/2006/wordml" xmlns:wps="http://schemas.microsoft.com/office/word/2010/wordprocessingShape" mc:Ignorable="w14 w15 w16se w16cid wp14">
   <w:body>
     <w:p>
       <w:pPr>
@@ -32,7 +32,7 @@
                     </pic:cNvPicPr>
                   </pic:nvPicPr>
                   <pic:blipFill>
-                    <a:blip r:embed="rId8">
+                    <a:blip r:embed="rId9">
                       <a:extLst>
                         <a:ext uri="{28A0092B-C50C-407E-A947-70E740481C1C}">
                           <a14:useLocalDpi xmlns:a14="http://schemas.microsoft.com/office/drawing/2010/main" val="0"/>
@@ -259,15 +259,7 @@
           <w:sz w:val="28"/>
           <w:szCs w:val="28"/>
         </w:rPr>
-        <w:t xml:space="preserve">– Hanoi, </w:t>
-      </w:r>
-      <w:r>
-        <w:rPr>
-          <w:rFonts w:ascii="Calibri" w:hAnsi="Calibri" w:cs="Calibri"/>
-          <w:sz w:val="28"/>
-          <w:szCs w:val="28"/>
-        </w:rPr>
-        <w:t>Jan 12</w:t>
+        <w:t>– Hanoi, Jan 12</w:t>
       </w:r>
       <w:r>
         <w:rPr>
@@ -284,31 +276,7 @@
           <w:sz w:val="28"/>
           <w:szCs w:val="28"/>
         </w:rPr>
-        <w:t>,</w:t>
-      </w:r>
-      <w:r>
-        <w:rPr>
-          <w:rFonts w:ascii="Calibri" w:hAnsi="Calibri" w:cs="Calibri"/>
-          <w:sz w:val="28"/>
-          <w:szCs w:val="28"/>
-        </w:rPr>
-        <w:t xml:space="preserve"> </w:t>
-      </w:r>
-      <w:r>
-        <w:rPr>
-          <w:rFonts w:ascii="Calibri" w:hAnsi="Calibri" w:cs="Calibri"/>
-          <w:sz w:val="28"/>
-          <w:szCs w:val="28"/>
-        </w:rPr>
-        <w:t>2021</w:t>
-      </w:r>
-      <w:r>
-        <w:rPr>
-          <w:rFonts w:ascii="Calibri" w:hAnsi="Calibri" w:cs="Calibri"/>
-          <w:sz w:val="28"/>
-          <w:szCs w:val="28"/>
-        </w:rPr>
-        <w:t xml:space="preserve"> –</w:t>
+        <w:t>, 2021 –</w:t>
       </w:r>
     </w:p>
     <w:p>
@@ -2327,17 +2295,7 @@
                 <w:sz w:val="22"/>
                 <w:szCs w:val="22"/>
               </w:rPr>
-              <w:t>Limitation</w:t>
-            </w:r>
-            <w:r>
-              <w:rPr>
-                <w:rStyle w:val="Hyperlink"/>
-                <w:rFonts w:ascii="Calibri" w:eastAsiaTheme="majorEastAsia" w:hAnsi="Calibri" w:cs="Calibri"/>
-                <w:noProof/>
-                <w:sz w:val="22"/>
-                <w:szCs w:val="22"/>
-              </w:rPr>
-              <w:t>s</w:t>
+              <w:t>Limitations</w:t>
             </w:r>
             <w:r>
               <w:rPr>
@@ -3117,7 +3075,7 @@
                 <w:szCs w:val="22"/>
               </w:rPr>
             </w:pPr>
-            <w:hyperlink r:id="rId9" w:history="1">
+            <w:hyperlink r:id="rId10" w:history="1">
               <w:r>
                 <w:rPr>
                   <w:rStyle w:val="Hyperlink"/>
@@ -3491,18 +3449,8 @@
                 <w:sz w:val="22"/>
                 <w:szCs w:val="22"/>
               </w:rPr>
-              <w:t xml:space="preserve">Lê Thiện </w:t>
-            </w:r>
-            <w:proofErr w:type="spellStart"/>
-            <w:r>
-              <w:rPr>
-                <w:rFonts w:ascii="Calibri" w:hAnsi="Calibri" w:cs="Calibri"/>
-                <w:sz w:val="22"/>
-                <w:szCs w:val="22"/>
-              </w:rPr>
-              <w:t>Văn</w:t>
-            </w:r>
-            <w:proofErr w:type="spellEnd"/>
+              <w:t>Lê Thiện Văn</w:t>
+            </w:r>
           </w:p>
         </w:tc>
         <w:tc>
@@ -3687,25 +3635,7 @@
                 <w:sz w:val="22"/>
                 <w:szCs w:val="22"/>
               </w:rPr>
-              <w:t xml:space="preserve">Mai </w:t>
-            </w:r>
-            <w:proofErr w:type="spellStart"/>
-            <w:r>
-              <w:rPr>
-                <w:rFonts w:ascii="Calibri" w:hAnsi="Calibri" w:cs="Calibri"/>
-                <w:sz w:val="22"/>
-                <w:szCs w:val="22"/>
-              </w:rPr>
-              <w:t>Văn</w:t>
-            </w:r>
-            <w:proofErr w:type="spellEnd"/>
-            <w:r>
-              <w:rPr>
-                <w:rFonts w:ascii="Calibri" w:hAnsi="Calibri" w:cs="Calibri"/>
-                <w:sz w:val="22"/>
-                <w:szCs w:val="22"/>
-              </w:rPr>
-              <w:t xml:space="preserve"> </w:t>
+              <w:t xml:space="preserve">Mai Văn </w:t>
             </w:r>
             <w:proofErr w:type="spellStart"/>
             <w:r>
@@ -4497,18 +4427,13 @@
     </w:tbl>
     <w:p>
       <w:pPr>
-        <w:pStyle w:val="Heading2"/>
-        <w:numPr>
-          <w:ilvl w:val="0"/>
-          <w:numId w:val="0"/>
-        </w:numPr>
-        <w:ind w:left="360"/>
-        <w:jc w:val="left"/>
-        <w:rPr>
-          <w:rFonts w:ascii="Calibri" w:hAnsi="Calibri" w:cs="Calibri"/>
+        <w:rPr>
+          <w:rFonts w:cs="Calibri"/>
+          <w:sz w:val="28"/>
         </w:rPr>
       </w:pPr>
       <w:bookmarkStart w:id="7" w:name="_heading=h.4d34og8" w:colFirst="0" w:colLast="0"/>
+      <w:bookmarkStart w:id="8" w:name="_Toc62022957"/>
       <w:bookmarkEnd w:id="7"/>
     </w:p>
     <w:p>
@@ -4523,7 +4448,6 @@
           <w:rFonts w:cs="Calibri"/>
         </w:rPr>
       </w:pPr>
-      <w:bookmarkStart w:id="8" w:name="_Toc62022957"/>
       <w:r>
         <w:rPr>
           <w:rFonts w:cs="Calibri"/>
@@ -4774,7 +4698,7 @@
                     </pic:cNvPicPr>
                   </pic:nvPicPr>
                   <pic:blipFill>
-                    <a:blip r:embed="rId10" cstate="print">
+                    <a:blip r:embed="rId11" cstate="print">
                       <a:extLst>
                         <a:ext uri="{28A0092B-C50C-407E-A947-70E740481C1C}">
                           <a14:useLocalDpi xmlns:a14="http://schemas.microsoft.com/office/drawing/2010/main" val="0"/>
@@ -4832,7 +4756,7 @@
                     </pic:cNvPicPr>
                   </pic:nvPicPr>
                   <pic:blipFill>
-                    <a:blip r:embed="rId11" cstate="print">
+                    <a:blip r:embed="rId12" cstate="print">
                       <a:extLst>
                         <a:ext uri="{28A0092B-C50C-407E-A947-70E740481C1C}">
                           <a14:useLocalDpi xmlns:a14="http://schemas.microsoft.com/office/drawing/2010/main" val="0"/>
@@ -4890,7 +4814,7 @@
                     </pic:cNvPicPr>
                   </pic:nvPicPr>
                   <pic:blipFill>
-                    <a:blip r:embed="rId12" cstate="print">
+                    <a:blip r:embed="rId13" cstate="print">
                       <a:extLst>
                         <a:ext uri="{28A0092B-C50C-407E-A947-70E740481C1C}">
                           <a14:useLocalDpi xmlns:a14="http://schemas.microsoft.com/office/drawing/2010/main" val="0"/>
@@ -5716,13 +5640,6 @@
     </w:tbl>
     <w:p>
       <w:pPr>
-        <w:pStyle w:val="Heading2"/>
-        <w:numPr>
-          <w:ilvl w:val="0"/>
-          <w:numId w:val="0"/>
-        </w:numPr>
-        <w:ind w:left="360"/>
-        <w:jc w:val="left"/>
         <w:rPr>
           <w:rFonts w:ascii="Calibri" w:hAnsi="Calibri" w:cs="Calibri"/>
         </w:rPr>
@@ -5730,13 +5647,6 @@
     </w:p>
     <w:p>
       <w:pPr>
-        <w:pStyle w:val="Heading2"/>
-        <w:numPr>
-          <w:ilvl w:val="0"/>
-          <w:numId w:val="0"/>
-        </w:numPr>
-        <w:ind w:left="360"/>
-        <w:jc w:val="left"/>
         <w:rPr>
           <w:rFonts w:ascii="Calibri" w:hAnsi="Calibri" w:cs="Calibri"/>
         </w:rPr>
@@ -5784,6 +5694,7 @@
           <w:sz w:val="24"/>
           <w:szCs w:val="24"/>
         </w:rPr>
+        <w:lastRenderedPageBreak/>
         <w:t>Fashion Tap</w:t>
       </w:r>
       <w:bookmarkEnd w:id="12"/>
@@ -5829,7 +5740,7 @@
                     </pic:cNvPicPr>
                   </pic:nvPicPr>
                   <pic:blipFill>
-                    <a:blip r:embed="rId13" cstate="print">
+                    <a:blip r:embed="rId14" cstate="print">
                       <a:extLst>
                         <a:ext uri="{28A0092B-C50C-407E-A947-70E740481C1C}">
                           <a14:useLocalDpi xmlns:a14="http://schemas.microsoft.com/office/drawing/2010/main" val="0"/>
@@ -5901,7 +5812,7 @@
                     </pic:cNvPicPr>
                   </pic:nvPicPr>
                   <pic:blipFill>
-                    <a:blip r:embed="rId14" cstate="print">
+                    <a:blip r:embed="rId15" cstate="print">
                       <a:extLst>
                         <a:ext uri="{28A0092B-C50C-407E-A947-70E740481C1C}">
                           <a14:useLocalDpi xmlns:a14="http://schemas.microsoft.com/office/drawing/2010/main" val="0"/>
@@ -5973,7 +5884,7 @@
                     </pic:cNvPicPr>
                   </pic:nvPicPr>
                   <pic:blipFill>
-                    <a:blip r:embed="rId15" cstate="print">
+                    <a:blip r:embed="rId16" cstate="print">
                       <a:extLst>
                         <a:ext uri="{28A0092B-C50C-407E-A947-70E740481C1C}">
                           <a14:useLocalDpi xmlns:a14="http://schemas.microsoft.com/office/drawing/2010/main" val="0"/>
@@ -6034,7 +5945,7 @@
                     </pic:cNvPicPr>
                   </pic:nvPicPr>
                   <pic:blipFill>
-                    <a:blip r:embed="rId16">
+                    <a:blip r:embed="rId17">
                       <a:extLst>
                         <a:ext uri="{28A0092B-C50C-407E-A947-70E740481C1C}">
                           <a14:useLocalDpi xmlns:a14="http://schemas.microsoft.com/office/drawing/2010/main" val="0"/>
@@ -6809,13 +6720,6 @@
     </w:tbl>
     <w:p>
       <w:pPr>
-        <w:pStyle w:val="Heading2"/>
-        <w:numPr>
-          <w:ilvl w:val="0"/>
-          <w:numId w:val="0"/>
-        </w:numPr>
-        <w:ind w:left="709"/>
-        <w:jc w:val="left"/>
         <w:rPr>
           <w:rFonts w:ascii="Calibri" w:hAnsi="Calibri" w:cs="Calibri"/>
         </w:rPr>
@@ -6842,6 +6746,7 @@
           <w:sz w:val="24"/>
           <w:szCs w:val="24"/>
         </w:rPr>
+        <w:lastRenderedPageBreak/>
         <w:t>Smart Fashion</w:t>
       </w:r>
       <w:bookmarkEnd w:id="13"/>
@@ -6888,7 +6793,7 @@
                     </pic:cNvPicPr>
                   </pic:nvPicPr>
                   <pic:blipFill>
-                    <a:blip r:embed="rId17" cstate="print">
+                    <a:blip r:embed="rId18" cstate="print">
                       <a:extLst>
                         <a:ext uri="{28A0092B-C50C-407E-A947-70E740481C1C}">
                           <a14:useLocalDpi xmlns:a14="http://schemas.microsoft.com/office/drawing/2010/main" val="0"/>
@@ -6954,7 +6859,7 @@
                     </pic:cNvPicPr>
                   </pic:nvPicPr>
                   <pic:blipFill>
-                    <a:blip r:embed="rId18">
+                    <a:blip r:embed="rId19">
                       <a:extLst>
                         <a:ext uri="{28A0092B-C50C-407E-A947-70E740481C1C}">
                           <a14:useLocalDpi xmlns:a14="http://schemas.microsoft.com/office/drawing/2010/main" val="0"/>
@@ -7012,7 +6917,7 @@
                     </pic:cNvPicPr>
                   </pic:nvPicPr>
                   <pic:blipFill>
-                    <a:blip r:embed="rId19" cstate="print">
+                    <a:blip r:embed="rId20" cstate="print">
                       <a:extLst>
                         <a:ext uri="{28A0092B-C50C-407E-A947-70E740481C1C}">
                           <a14:useLocalDpi xmlns:a14="http://schemas.microsoft.com/office/drawing/2010/main" val="0"/>
@@ -7088,7 +6993,7 @@
                     </pic:cNvPicPr>
                   </pic:nvPicPr>
                   <pic:blipFill>
-                    <a:blip r:embed="rId20" cstate="print">
+                    <a:blip r:embed="rId21" cstate="print">
                       <a:extLst>
                         <a:ext uri="{28A0092B-C50C-407E-A947-70E740481C1C}">
                           <a14:useLocalDpi xmlns:a14="http://schemas.microsoft.com/office/drawing/2010/main" val="0"/>
@@ -7152,7 +7057,7 @@
                     </pic:cNvPicPr>
                   </pic:nvPicPr>
                   <pic:blipFill>
-                    <a:blip r:embed="rId21" cstate="print">
+                    <a:blip r:embed="rId22" cstate="print">
                       <a:extLst>
                         <a:ext uri="{28A0092B-C50C-407E-A947-70E740481C1C}">
                           <a14:useLocalDpi xmlns:a14="http://schemas.microsoft.com/office/drawing/2010/main" val="0"/>
@@ -7199,6 +7104,16 @@
           <w:rFonts w:ascii="Calibri" w:hAnsi="Calibri" w:cs="Calibri"/>
         </w:rPr>
       </w:pPr>
+      <w:bookmarkStart w:id="14" w:name="_GoBack"/>
+      <w:bookmarkEnd w:id="14"/>
+    </w:p>
+    <w:p>
+      <w:pPr>
+        <w:ind w:left="709"/>
+        <w:rPr>
+          <w:rFonts w:ascii="Calibri" w:hAnsi="Calibri" w:cs="Calibri"/>
+        </w:rPr>
+      </w:pPr>
     </w:p>
     <w:tbl>
       <w:tblPr>
@@ -7745,7 +7660,7 @@
           <w:szCs w:val="24"/>
         </w:rPr>
       </w:pPr>
-      <w:bookmarkStart w:id="14" w:name="_Toc62022962"/>
+      <w:bookmarkStart w:id="15" w:name="_Toc62022962"/>
       <w:r>
         <w:rPr>
           <w:rFonts w:cs="Calibri"/>
@@ -7754,7 +7669,7 @@
         </w:rPr>
         <w:t>Highlights of SOFA</w:t>
       </w:r>
-      <w:bookmarkEnd w:id="14"/>
+      <w:bookmarkEnd w:id="15"/>
     </w:p>
     <w:p>
       <w:pPr>
@@ -7903,7 +7818,7 @@
           <w:sz w:val="26"/>
         </w:rPr>
       </w:pPr>
-      <w:bookmarkStart w:id="15" w:name="_Toc62022963"/>
+      <w:bookmarkStart w:id="16" w:name="_Toc62022963"/>
       <w:r>
         <w:rPr>
           <w:rFonts w:cs="Calibri"/>
@@ -7911,7 +7826,7 @@
         </w:rPr>
         <w:t>Business Opportunity</w:t>
       </w:r>
-      <w:bookmarkEnd w:id="15"/>
+      <w:bookmarkEnd w:id="16"/>
     </w:p>
     <w:p>
       <w:pPr>
@@ -8034,7 +7949,25 @@
           <w:sz w:val="22"/>
           <w:szCs w:val="22"/>
         </w:rPr>
-        <w:t xml:space="preserve"> The u</w:t>
+        <w:t xml:space="preserve"> </w:t>
+      </w:r>
+      <w:proofErr w:type="gramStart"/>
+      <w:r>
+        <w:rPr>
+          <w:rFonts w:ascii="Calibri" w:hAnsi="Calibri" w:cs="Calibri"/>
+          <w:sz w:val="22"/>
+          <w:szCs w:val="22"/>
+        </w:rPr>
+        <w:t>The</w:t>
+      </w:r>
+      <w:proofErr w:type="gramEnd"/>
+      <w:r>
+        <w:rPr>
+          <w:rFonts w:ascii="Calibri" w:hAnsi="Calibri" w:cs="Calibri"/>
+          <w:sz w:val="22"/>
+          <w:szCs w:val="22"/>
+        </w:rPr>
+        <w:t xml:space="preserve"> u</w:t>
       </w:r>
       <w:r>
         <w:rPr>
@@ -8188,7 +8121,7 @@
           <w:sz w:val="26"/>
         </w:rPr>
       </w:pPr>
-      <w:bookmarkStart w:id="16" w:name="_Toc62022964"/>
+      <w:bookmarkStart w:id="17" w:name="_Toc62022964"/>
       <w:r>
         <w:rPr>
           <w:rFonts w:cs="Calibri"/>
@@ -8196,7 +8129,7 @@
         </w:rPr>
         <w:t>Software Product Vision</w:t>
       </w:r>
-      <w:bookmarkEnd w:id="16"/>
+      <w:bookmarkEnd w:id="17"/>
     </w:p>
     <w:p>
       <w:pPr>
@@ -8334,7 +8267,25 @@
           <w:sz w:val="22"/>
           <w:szCs w:val="22"/>
         </w:rPr>
-        <w:t xml:space="preserve"> will help us develop frontend for user on other flatforms like website, </w:t>
+        <w:t xml:space="preserve"> will help us develop frontend for user on other </w:t>
+      </w:r>
+      <w:proofErr w:type="spellStart"/>
+      <w:r>
+        <w:rPr>
+          <w:rFonts w:ascii="Calibri" w:hAnsi="Calibri" w:cs="Calibri"/>
+          <w:sz w:val="22"/>
+          <w:szCs w:val="22"/>
+        </w:rPr>
+        <w:t>flatforms</w:t>
+      </w:r>
+      <w:proofErr w:type="spellEnd"/>
+      <w:r>
+        <w:rPr>
+          <w:rFonts w:ascii="Calibri" w:hAnsi="Calibri" w:cs="Calibri"/>
+          <w:sz w:val="22"/>
+          <w:szCs w:val="22"/>
+        </w:rPr>
+        <w:t xml:space="preserve"> like website, </w:t>
       </w:r>
       <w:proofErr w:type="spellStart"/>
       <w:r>
@@ -8368,7 +8319,7 @@
           <w:sz w:val="26"/>
         </w:rPr>
       </w:pPr>
-      <w:bookmarkStart w:id="17" w:name="_Toc62022965"/>
+      <w:bookmarkStart w:id="18" w:name="_Toc62022965"/>
       <w:r>
         <w:rPr>
           <w:rFonts w:cs="Calibri"/>
@@ -8376,7 +8327,7 @@
         </w:rPr>
         <w:t>Project Scope &amp; Limitations</w:t>
       </w:r>
-      <w:bookmarkEnd w:id="17"/>
+      <w:bookmarkEnd w:id="18"/>
     </w:p>
     <w:p>
       <w:pPr>
@@ -8483,7 +8434,7 @@
         </w:rPr>
         <w:t xml:space="preserve"> seller and shop access to customers through feature find shop to buy product and chat feature.</w:t>
       </w:r>
-      <w:bookmarkStart w:id="18" w:name="_Toc62022966"/>
+      <w:bookmarkStart w:id="19" w:name="_Toc62022966"/>
     </w:p>
     <w:p>
       <w:pPr>
@@ -8507,7 +8458,7 @@
         </w:rPr>
         <w:t>Major Features</w:t>
       </w:r>
-      <w:bookmarkEnd w:id="18"/>
+      <w:bookmarkEnd w:id="19"/>
     </w:p>
     <w:p>
       <w:pPr>
@@ -9383,7 +9334,7 @@
           <w:bCs/>
         </w:rPr>
       </w:pPr>
-      <w:bookmarkStart w:id="19" w:name="_Toc62022967"/>
+      <w:bookmarkStart w:id="20" w:name="_Toc62022967"/>
       <w:r>
         <w:rPr>
           <w:rFonts w:asciiTheme="majorHAnsi" w:hAnsiTheme="majorHAnsi" w:cs="Calibri"/>
@@ -9392,7 +9343,7 @@
         </w:rPr>
         <w:t>Limitations</w:t>
       </w:r>
-      <w:bookmarkEnd w:id="19"/>
+      <w:bookmarkEnd w:id="20"/>
     </w:p>
     <w:p>
       <w:pPr>
@@ -9464,7 +9415,7 @@
       </w:pPr>
     </w:p>
     <w:sectPr>
-      <w:footerReference w:type="default" r:id="rId22"/>
+      <w:footerReference w:type="default" r:id="rId23"/>
       <w:pgSz w:w="11909" w:h="16834"/>
       <w:pgMar w:top="1440" w:right="1080" w:bottom="1440" w:left="1080" w:header="720" w:footer="720" w:gutter="0"/>
       <w:pgNumType w:start="1"/>
@@ -9477,7 +9428,7 @@
 </file>
 
 <file path=word/endnotes.xml><?xml version="1.0" encoding="utf-8"?>
-<w:endnotes xmlns:wpc="http://schemas.microsoft.com/office/word/2010/wordprocessingCanvas" xmlns:cx="http://schemas.microsoft.com/office/drawing/2014/chartex" xmlns:cx1="http://schemas.microsoft.com/office/drawing/2015/9/8/chartex" xmlns:cx2="http://schemas.microsoft.com/office/drawing/2015/10/21/chartex" xmlns:cx3="http://schemas.microsoft.com/office/drawing/2016/5/9/chartex" xmlns:cx4="http://schemas.microsoft.com/office/drawing/2016/5/10/chartex" xmlns:cx5="http://schemas.microsoft.com/office/drawing/2016/5/11/chartex" xmlns:cx6="http://schemas.microsoft.com/office/drawing/2016/5/12/chartex" xmlns:cx7="http://schemas.microsoft.com/office/drawing/2016/5/13/chartex" xmlns:cx8="http://schemas.microsoft.com/office/drawing/2016/5/14/chartex" xmlns:mc="http://schemas.openxmlformats.org/markup-compatibility/2006" xmlns:aink="http://schemas.microsoft.com/office/drawing/2016/ink" xmlns:am3d="http://schemas.microsoft.com/office/drawing/2017/model3d" xmlns:o="urn:schemas-microsoft-com:office:office" xmlns:r="http://schemas.openxmlformats.org/officeDocument/2006/relationships" xmlns:m="http://schemas.openxmlformats.org/officeDocument/2006/math" xmlns:v="urn:schemas-microsoft-com:vml" xmlns:wp14="http://schemas.microsoft.com/office/word/2010/wordprocessingDrawing" xmlns:wp="http://schemas.openxmlformats.org/drawingml/2006/wordprocessingDrawing" xmlns:w10="urn:schemas-microsoft-com:office:word" xmlns:w="http://schemas.openxmlformats.org/wordprocessingml/2006/main" xmlns:w14="http://schemas.microsoft.com/office/word/2010/wordml" xmlns:w15="http://schemas.microsoft.com/office/word/2012/wordml" xmlns:w16cex="http://schemas.microsoft.com/office/word/2018/wordml/cex" xmlns:w16cid="http://schemas.microsoft.com/office/word/2016/wordml/cid" xmlns:w16="http://schemas.microsoft.com/office/word/2018/wordml" xmlns:w16se="http://schemas.microsoft.com/office/word/2015/wordml/symex" xmlns:wpg="http://schemas.microsoft.com/office/word/2010/wordprocessingGroup" xmlns:wpi="http://schemas.microsoft.com/office/word/2010/wordprocessingInk" xmlns:wne="http://schemas.microsoft.com/office/word/2006/wordml" xmlns:wps="http://schemas.microsoft.com/office/word/2010/wordprocessingShape" mc:Ignorable="w14 w15 w16se w16cid w16 w16cex wp14">
+<w:endnotes xmlns:wpc="http://schemas.microsoft.com/office/word/2010/wordprocessingCanvas" xmlns:cx="http://schemas.microsoft.com/office/drawing/2014/chartex" xmlns:cx1="http://schemas.microsoft.com/office/drawing/2015/9/8/chartex" xmlns:cx2="http://schemas.microsoft.com/office/drawing/2015/10/21/chartex" xmlns:cx3="http://schemas.microsoft.com/office/drawing/2016/5/9/chartex" xmlns:cx4="http://schemas.microsoft.com/office/drawing/2016/5/10/chartex" xmlns:cx5="http://schemas.microsoft.com/office/drawing/2016/5/11/chartex" xmlns:cx6="http://schemas.microsoft.com/office/drawing/2016/5/12/chartex" xmlns:cx7="http://schemas.microsoft.com/office/drawing/2016/5/13/chartex" xmlns:cx8="http://schemas.microsoft.com/office/drawing/2016/5/14/chartex" xmlns:mc="http://schemas.openxmlformats.org/markup-compatibility/2006" xmlns:aink="http://schemas.microsoft.com/office/drawing/2016/ink" xmlns:am3d="http://schemas.microsoft.com/office/drawing/2017/model3d" xmlns:o="urn:schemas-microsoft-com:office:office" xmlns:r="http://schemas.openxmlformats.org/officeDocument/2006/relationships" xmlns:m="http://schemas.openxmlformats.org/officeDocument/2006/math" xmlns:v="urn:schemas-microsoft-com:vml" xmlns:wp14="http://schemas.microsoft.com/office/word/2010/wordprocessingDrawing" xmlns:wp="http://schemas.openxmlformats.org/drawingml/2006/wordprocessingDrawing" xmlns:w10="urn:schemas-microsoft-com:office:word" xmlns:w="http://schemas.openxmlformats.org/wordprocessingml/2006/main" xmlns:w14="http://schemas.microsoft.com/office/word/2010/wordml" xmlns:w15="http://schemas.microsoft.com/office/word/2012/wordml" xmlns:w16cid="http://schemas.microsoft.com/office/word/2016/wordml/cid" xmlns:w16se="http://schemas.microsoft.com/office/word/2015/wordml/symex" xmlns:wpg="http://schemas.microsoft.com/office/word/2010/wordprocessingGroup" xmlns:wpi="http://schemas.microsoft.com/office/word/2010/wordprocessingInk" xmlns:wne="http://schemas.microsoft.com/office/word/2006/wordml" xmlns:wps="http://schemas.microsoft.com/office/word/2010/wordprocessingShape" mc:Ignorable="w14 w15 w16se w16cid wp14">
   <w:endnote w:type="separator" w:id="-1">
     <w:p>
       <w:pPr>
@@ -9502,7 +9453,7 @@
 </file>
 
 <file path=word/footer1.xml><?xml version="1.0" encoding="utf-8"?>
-<w:ftr xmlns:wpc="http://schemas.microsoft.com/office/word/2010/wordprocessingCanvas" xmlns:cx="http://schemas.microsoft.com/office/drawing/2014/chartex" xmlns:cx1="http://schemas.microsoft.com/office/drawing/2015/9/8/chartex" xmlns:cx2="http://schemas.microsoft.com/office/drawing/2015/10/21/chartex" xmlns:cx3="http://schemas.microsoft.com/office/drawing/2016/5/9/chartex" xmlns:cx4="http://schemas.microsoft.com/office/drawing/2016/5/10/chartex" xmlns:cx5="http://schemas.microsoft.com/office/drawing/2016/5/11/chartex" xmlns:cx6="http://schemas.microsoft.com/office/drawing/2016/5/12/chartex" xmlns:cx7="http://schemas.microsoft.com/office/drawing/2016/5/13/chartex" xmlns:cx8="http://schemas.microsoft.com/office/drawing/2016/5/14/chartex" xmlns:mc="http://schemas.openxmlformats.org/markup-compatibility/2006" xmlns:aink="http://schemas.microsoft.com/office/drawing/2016/ink" xmlns:am3d="http://schemas.microsoft.com/office/drawing/2017/model3d" xmlns:o="urn:schemas-microsoft-com:office:office" xmlns:r="http://schemas.openxmlformats.org/officeDocument/2006/relationships" xmlns:m="http://schemas.openxmlformats.org/officeDocument/2006/math" xmlns:v="urn:schemas-microsoft-com:vml" xmlns:wp14="http://schemas.microsoft.com/office/word/2010/wordprocessingDrawing" xmlns:wp="http://schemas.openxmlformats.org/drawingml/2006/wordprocessingDrawing" xmlns:w10="urn:schemas-microsoft-com:office:word" xmlns:w="http://schemas.openxmlformats.org/wordprocessingml/2006/main" xmlns:w14="http://schemas.microsoft.com/office/word/2010/wordml" xmlns:w15="http://schemas.microsoft.com/office/word/2012/wordml" xmlns:w16cex="http://schemas.microsoft.com/office/word/2018/wordml/cex" xmlns:w16cid="http://schemas.microsoft.com/office/word/2016/wordml/cid" xmlns:w16="http://schemas.microsoft.com/office/word/2018/wordml" xmlns:w16se="http://schemas.microsoft.com/office/word/2015/wordml/symex" xmlns:wpg="http://schemas.microsoft.com/office/word/2010/wordprocessingGroup" xmlns:wpi="http://schemas.microsoft.com/office/word/2010/wordprocessingInk" xmlns:wne="http://schemas.microsoft.com/office/word/2006/wordml" xmlns:wps="http://schemas.microsoft.com/office/word/2010/wordprocessingShape" mc:Ignorable="w14 w15 w16se w16cid w16 w16cex wp14">
+<w:ftr xmlns:wpc="http://schemas.microsoft.com/office/word/2010/wordprocessingCanvas" xmlns:cx="http://schemas.microsoft.com/office/drawing/2014/chartex" xmlns:cx1="http://schemas.microsoft.com/office/drawing/2015/9/8/chartex" xmlns:cx2="http://schemas.microsoft.com/office/drawing/2015/10/21/chartex" xmlns:cx3="http://schemas.microsoft.com/office/drawing/2016/5/9/chartex" xmlns:cx4="http://schemas.microsoft.com/office/drawing/2016/5/10/chartex" xmlns:cx5="http://schemas.microsoft.com/office/drawing/2016/5/11/chartex" xmlns:cx6="http://schemas.microsoft.com/office/drawing/2016/5/12/chartex" xmlns:cx7="http://schemas.microsoft.com/office/drawing/2016/5/13/chartex" xmlns:cx8="http://schemas.microsoft.com/office/drawing/2016/5/14/chartex" xmlns:mc="http://schemas.openxmlformats.org/markup-compatibility/2006" xmlns:aink="http://schemas.microsoft.com/office/drawing/2016/ink" xmlns:am3d="http://schemas.microsoft.com/office/drawing/2017/model3d" xmlns:o="urn:schemas-microsoft-com:office:office" xmlns:r="http://schemas.openxmlformats.org/officeDocument/2006/relationships" xmlns:m="http://schemas.openxmlformats.org/officeDocument/2006/math" xmlns:v="urn:schemas-microsoft-com:vml" xmlns:wp14="http://schemas.microsoft.com/office/word/2010/wordprocessingDrawing" xmlns:wp="http://schemas.openxmlformats.org/drawingml/2006/wordprocessingDrawing" xmlns:w10="urn:schemas-microsoft-com:office:word" xmlns:w="http://schemas.openxmlformats.org/wordprocessingml/2006/main" xmlns:w14="http://schemas.microsoft.com/office/word/2010/wordml" xmlns:w15="http://schemas.microsoft.com/office/word/2012/wordml" xmlns:w16cid="http://schemas.microsoft.com/office/word/2016/wordml/cid" xmlns:w16se="http://schemas.microsoft.com/office/word/2015/wordml/symex" xmlns:wpg="http://schemas.microsoft.com/office/word/2010/wordprocessingGroup" xmlns:wpi="http://schemas.microsoft.com/office/word/2010/wordprocessingInk" xmlns:wne="http://schemas.microsoft.com/office/word/2006/wordml" xmlns:wps="http://schemas.microsoft.com/office/word/2010/wordprocessingShape" mc:Ignorable="w14 w15 w16se w16cid wp14">
   <w:p>
     <w:pPr>
       <w:pBdr>
@@ -9546,7 +9497,7 @@
 </file>
 
 <file path=word/footnotes.xml><?xml version="1.0" encoding="utf-8"?>
-<w:footnotes xmlns:wpc="http://schemas.microsoft.com/office/word/2010/wordprocessingCanvas" xmlns:cx="http://schemas.microsoft.com/office/drawing/2014/chartex" xmlns:cx1="http://schemas.microsoft.com/office/drawing/2015/9/8/chartex" xmlns:cx2="http://schemas.microsoft.com/office/drawing/2015/10/21/chartex" xmlns:cx3="http://schemas.microsoft.com/office/drawing/2016/5/9/chartex" xmlns:cx4="http://schemas.microsoft.com/office/drawing/2016/5/10/chartex" xmlns:cx5="http://schemas.microsoft.com/office/drawing/2016/5/11/chartex" xmlns:cx6="http://schemas.microsoft.com/office/drawing/2016/5/12/chartex" xmlns:cx7="http://schemas.microsoft.com/office/drawing/2016/5/13/chartex" xmlns:cx8="http://schemas.microsoft.com/office/drawing/2016/5/14/chartex" xmlns:mc="http://schemas.openxmlformats.org/markup-compatibility/2006" xmlns:aink="http://schemas.microsoft.com/office/drawing/2016/ink" xmlns:am3d="http://schemas.microsoft.com/office/drawing/2017/model3d" xmlns:o="urn:schemas-microsoft-com:office:office" xmlns:r="http://schemas.openxmlformats.org/officeDocument/2006/relationships" xmlns:m="http://schemas.openxmlformats.org/officeDocument/2006/math" xmlns:v="urn:schemas-microsoft-com:vml" xmlns:wp14="http://schemas.microsoft.com/office/word/2010/wordprocessingDrawing" xmlns:wp="http://schemas.openxmlformats.org/drawingml/2006/wordprocessingDrawing" xmlns:w10="urn:schemas-microsoft-com:office:word" xmlns:w="http://schemas.openxmlformats.org/wordprocessingml/2006/main" xmlns:w14="http://schemas.microsoft.com/office/word/2010/wordml" xmlns:w15="http://schemas.microsoft.com/office/word/2012/wordml" xmlns:w16cex="http://schemas.microsoft.com/office/word/2018/wordml/cex" xmlns:w16cid="http://schemas.microsoft.com/office/word/2016/wordml/cid" xmlns:w16="http://schemas.microsoft.com/office/word/2018/wordml" xmlns:w16se="http://schemas.microsoft.com/office/word/2015/wordml/symex" xmlns:wpg="http://schemas.microsoft.com/office/word/2010/wordprocessingGroup" xmlns:wpi="http://schemas.microsoft.com/office/word/2010/wordprocessingInk" xmlns:wne="http://schemas.microsoft.com/office/word/2006/wordml" xmlns:wps="http://schemas.microsoft.com/office/word/2010/wordprocessingShape" mc:Ignorable="w14 w15 w16se w16cid w16 w16cex wp14">
+<w:footnotes xmlns:wpc="http://schemas.microsoft.com/office/word/2010/wordprocessingCanvas" xmlns:cx="http://schemas.microsoft.com/office/drawing/2014/chartex" xmlns:cx1="http://schemas.microsoft.com/office/drawing/2015/9/8/chartex" xmlns:cx2="http://schemas.microsoft.com/office/drawing/2015/10/21/chartex" xmlns:cx3="http://schemas.microsoft.com/office/drawing/2016/5/9/chartex" xmlns:cx4="http://schemas.microsoft.com/office/drawing/2016/5/10/chartex" xmlns:cx5="http://schemas.microsoft.com/office/drawing/2016/5/11/chartex" xmlns:cx6="http://schemas.microsoft.com/office/drawing/2016/5/12/chartex" xmlns:cx7="http://schemas.microsoft.com/office/drawing/2016/5/13/chartex" xmlns:cx8="http://schemas.microsoft.com/office/drawing/2016/5/14/chartex" xmlns:mc="http://schemas.openxmlformats.org/markup-compatibility/2006" xmlns:aink="http://schemas.microsoft.com/office/drawing/2016/ink" xmlns:am3d="http://schemas.microsoft.com/office/drawing/2017/model3d" xmlns:o="urn:schemas-microsoft-com:office:office" xmlns:r="http://schemas.openxmlformats.org/officeDocument/2006/relationships" xmlns:m="http://schemas.openxmlformats.org/officeDocument/2006/math" xmlns:v="urn:schemas-microsoft-com:vml" xmlns:wp14="http://schemas.microsoft.com/office/word/2010/wordprocessingDrawing" xmlns:wp="http://schemas.openxmlformats.org/drawingml/2006/wordprocessingDrawing" xmlns:w10="urn:schemas-microsoft-com:office:word" xmlns:w="http://schemas.openxmlformats.org/wordprocessingml/2006/main" xmlns:w14="http://schemas.microsoft.com/office/word/2010/wordml" xmlns:w15="http://schemas.microsoft.com/office/word/2012/wordml" xmlns:w16cid="http://schemas.microsoft.com/office/word/2016/wordml/cid" xmlns:w16se="http://schemas.microsoft.com/office/word/2015/wordml/symex" xmlns:wpg="http://schemas.microsoft.com/office/word/2010/wordprocessingGroup" xmlns:wpi="http://schemas.microsoft.com/office/word/2010/wordprocessingInk" xmlns:wne="http://schemas.microsoft.com/office/word/2006/wordml" xmlns:wps="http://schemas.microsoft.com/office/word/2010/wordprocessingShape" mc:Ignorable="w14 w15 w16se w16cid wp14">
   <w:footnote w:type="separator" w:id="-1">
     <w:p>
       <w:pPr>
@@ -9571,7 +9522,7 @@
 </file>
 
 <file path=word/numbering.xml><?xml version="1.0" encoding="utf-8"?>
-<w:numbering xmlns:wpc="http://schemas.microsoft.com/office/word/2010/wordprocessingCanvas" xmlns:cx="http://schemas.microsoft.com/office/drawing/2014/chartex" xmlns:cx1="http://schemas.microsoft.com/office/drawing/2015/9/8/chartex" xmlns:cx2="http://schemas.microsoft.com/office/drawing/2015/10/21/chartex" xmlns:cx3="http://schemas.microsoft.com/office/drawing/2016/5/9/chartex" xmlns:cx4="http://schemas.microsoft.com/office/drawing/2016/5/10/chartex" xmlns:cx5="http://schemas.microsoft.com/office/drawing/2016/5/11/chartex" xmlns:cx6="http://schemas.microsoft.com/office/drawing/2016/5/12/chartex" xmlns:cx7="http://schemas.microsoft.com/office/drawing/2016/5/13/chartex" xmlns:cx8="http://schemas.microsoft.com/office/drawing/2016/5/14/chartex" xmlns:mc="http://schemas.openxmlformats.org/markup-compatibility/2006" xmlns:aink="http://schemas.microsoft.com/office/drawing/2016/ink" xmlns:am3d="http://schemas.microsoft.com/office/drawing/2017/model3d" xmlns:o="urn:schemas-microsoft-com:office:office" xmlns:r="http://schemas.openxmlformats.org/officeDocument/2006/relationships" xmlns:m="http://schemas.openxmlformats.org/officeDocument/2006/math" xmlns:v="urn:schemas-microsoft-com:vml" xmlns:wp14="http://schemas.microsoft.com/office/word/2010/wordprocessingDrawing" xmlns:wp="http://schemas.openxmlformats.org/drawingml/2006/wordprocessingDrawing" xmlns:w10="urn:schemas-microsoft-com:office:word" xmlns:w="http://schemas.openxmlformats.org/wordprocessingml/2006/main" xmlns:w14="http://schemas.microsoft.com/office/word/2010/wordml" xmlns:w15="http://schemas.microsoft.com/office/word/2012/wordml" xmlns:w16cex="http://schemas.microsoft.com/office/word/2018/wordml/cex" xmlns:w16cid="http://schemas.microsoft.com/office/word/2016/wordml/cid" xmlns:w16="http://schemas.microsoft.com/office/word/2018/wordml" xmlns:w16se="http://schemas.microsoft.com/office/word/2015/wordml/symex" xmlns:wpg="http://schemas.microsoft.com/office/word/2010/wordprocessingGroup" xmlns:wpi="http://schemas.microsoft.com/office/word/2010/wordprocessingInk" xmlns:wne="http://schemas.microsoft.com/office/word/2006/wordml" xmlns:wps="http://schemas.microsoft.com/office/word/2010/wordprocessingShape" mc:Ignorable="w14 w15 w16se w16cid w16 w16cex wp14">
+<w:numbering xmlns:wpc="http://schemas.microsoft.com/office/word/2010/wordprocessingCanvas" xmlns:cx="http://schemas.microsoft.com/office/drawing/2014/chartex" xmlns:cx1="http://schemas.microsoft.com/office/drawing/2015/9/8/chartex" xmlns:cx2="http://schemas.microsoft.com/office/drawing/2015/10/21/chartex" xmlns:cx3="http://schemas.microsoft.com/office/drawing/2016/5/9/chartex" xmlns:cx4="http://schemas.microsoft.com/office/drawing/2016/5/10/chartex" xmlns:cx5="http://schemas.microsoft.com/office/drawing/2016/5/11/chartex" xmlns:cx6="http://schemas.microsoft.com/office/drawing/2016/5/12/chartex" xmlns:cx7="http://schemas.microsoft.com/office/drawing/2016/5/13/chartex" xmlns:cx8="http://schemas.microsoft.com/office/drawing/2016/5/14/chartex" xmlns:mc="http://schemas.openxmlformats.org/markup-compatibility/2006" xmlns:aink="http://schemas.microsoft.com/office/drawing/2016/ink" xmlns:am3d="http://schemas.microsoft.com/office/drawing/2017/model3d" xmlns:o="urn:schemas-microsoft-com:office:office" xmlns:r="http://schemas.openxmlformats.org/officeDocument/2006/relationships" xmlns:m="http://schemas.openxmlformats.org/officeDocument/2006/math" xmlns:v="urn:schemas-microsoft-com:vml" xmlns:wp14="http://schemas.microsoft.com/office/word/2010/wordprocessingDrawing" xmlns:wp="http://schemas.openxmlformats.org/drawingml/2006/wordprocessingDrawing" xmlns:w10="urn:schemas-microsoft-com:office:word" xmlns:w="http://schemas.openxmlformats.org/wordprocessingml/2006/main" xmlns:w14="http://schemas.microsoft.com/office/word/2010/wordml" xmlns:w15="http://schemas.microsoft.com/office/word/2012/wordml" xmlns:w16cid="http://schemas.microsoft.com/office/word/2016/wordml/cid" xmlns:w16se="http://schemas.microsoft.com/office/word/2015/wordml/symex" xmlns:wpg="http://schemas.microsoft.com/office/word/2010/wordprocessingGroup" xmlns:wpi="http://schemas.microsoft.com/office/word/2010/wordprocessingInk" xmlns:wne="http://schemas.microsoft.com/office/word/2006/wordml" xmlns:wps="http://schemas.microsoft.com/office/word/2010/wordprocessingShape" mc:Ignorable="w14 w15 w16se w16cid wp14">
   <w:abstractNum w:abstractNumId="0" w15:restartNumberingAfterBreak="0">
     <w:nsid w:val="112C0940"/>
     <w:multiLevelType w:val="multilevel"/>
@@ -10455,7 +10406,7 @@
 </file>
 
 <file path=word/styles.xml><?xml version="1.0" encoding="utf-8"?>
-<w:styles xmlns:mc="http://schemas.openxmlformats.org/markup-compatibility/2006" xmlns:r="http://schemas.openxmlformats.org/officeDocument/2006/relationships" xmlns:w="http://schemas.openxmlformats.org/wordprocessingml/2006/main" xmlns:w14="http://schemas.microsoft.com/office/word/2010/wordml" xmlns:w15="http://schemas.microsoft.com/office/word/2012/wordml" xmlns:w16cex="http://schemas.microsoft.com/office/word/2018/wordml/cex" xmlns:w16cid="http://schemas.microsoft.com/office/word/2016/wordml/cid" xmlns:w16="http://schemas.microsoft.com/office/word/2018/wordml" xmlns:w16se="http://schemas.microsoft.com/office/word/2015/wordml/symex" mc:Ignorable="w14 w15 w16se w16cid w16 w16cex">
+<w:styles xmlns:mc="http://schemas.openxmlformats.org/markup-compatibility/2006" xmlns:r="http://schemas.openxmlformats.org/officeDocument/2006/relationships" xmlns:w="http://schemas.openxmlformats.org/wordprocessingml/2006/main" xmlns:w14="http://schemas.microsoft.com/office/word/2010/wordml" xmlns:w15="http://schemas.microsoft.com/office/word/2012/wordml" xmlns:w16cid="http://schemas.microsoft.com/office/word/2016/wordml/cid" xmlns:w16se="http://schemas.microsoft.com/office/word/2015/wordml/symex" mc:Ignorable="w14 w15 w16se w16cid">
   <w:docDefaults>
     <w:rPrDefault>
       <w:rPr>
@@ -10472,7 +10423,7 @@
       </w:pPr>
     </w:pPrDefault>
   </w:docDefaults>
-  <w:latentStyles w:defLockedState="0" w:defUIPriority="99" w:defSemiHidden="0" w:defUnhideWhenUsed="0" w:defQFormat="0" w:count="376">
+  <w:latentStyles w:defLockedState="0" w:defUIPriority="99" w:defSemiHidden="0" w:defUnhideWhenUsed="0" w:defQFormat="0" w:count="375">
     <w:lsdException w:name="Normal" w:uiPriority="0" w:qFormat="1"/>
     <w:lsdException w:name="heading 1" w:uiPriority="9" w:qFormat="1"/>
     <w:lsdException w:name="heading 2" w:semiHidden="1" w:uiPriority="9" w:unhideWhenUsed="1" w:qFormat="1"/>
@@ -10848,7 +10799,6 @@
     <w:lsdException w:name="Smart Hyperlink" w:semiHidden="1" w:unhideWhenUsed="1"/>
     <w:lsdException w:name="Hashtag" w:semiHidden="1" w:unhideWhenUsed="1"/>
     <w:lsdException w:name="Unresolved Mention" w:semiHidden="1" w:unhideWhenUsed="1"/>
-    <w:lsdException w:name="Smart Link" w:semiHidden="1" w:unhideWhenUsed="1"/>
   </w:latentStyles>
   <w:style w:type="paragraph" w:default="1" w:styleId="Normal">
     <w:name w:val="Normal"/>
@@ -12367,6 +12317,10 @@
 </go:gDocsCustomXmlDataStorage>
 </file>
 
+<file path=customXml/item2.xml><?xml version="1.0" encoding="utf-8"?>
+<b:Sources xmlns:b="http://schemas.openxmlformats.org/officeDocument/2006/bibliography" xmlns="http://schemas.openxmlformats.org/officeDocument/2006/bibliography" SelectedStyle="\APASixthEditionOfficeOnline.xsl" StyleName="APA" Version="6"/>
+</file>
+
 <file path=customXml/itemProps1.xml><?xml version="1.0" encoding="utf-8"?>
 <ds:datastoreItem xmlns:ds="http://schemas.openxmlformats.org/officeDocument/2006/customXml" ds:itemID="{11111111-1234-1234-1234-123412341234}">
   <ds:schemaRefs>
@@ -12374,4 +12328,12 @@
     <ds:schemaRef ds:uri="http://schemas.openxmlformats.org/officeDocument/2006/relationships"/>
   </ds:schemaRefs>
 </ds:datastoreItem>
+</file>
+
+<file path=customXml/itemProps2.xml><?xml version="1.0" encoding="utf-8"?>
+<ds:datastoreItem xmlns:ds="http://schemas.openxmlformats.org/officeDocument/2006/customXml" ds:itemID="{6FA04DFC-8B18-45B5-9BDA-1D5FFF180137}">
+  <ds:schemaRefs>
+    <ds:schemaRef ds:uri="http://schemas.openxmlformats.org/officeDocument/2006/bibliography"/>
+  </ds:schemaRefs>
+</ds:datastoreItem>
 </file>
</xml_diff>